<commit_message>
update file cài đặt
</commit_message>
<xml_diff>
--- a/Documents/HuongDanCaiDat.docx
+++ b/Documents/HuongDanCaiDat.docx
@@ -608,7 +608,7 @@
           <w:sz w:val="26"/>
           <w:szCs w:val="26"/>
         </w:rPr>
-        <w:t>Import CSDL</w:t>
+        <w:t>Cài đặt phần mềm</w:t>
       </w:r>
     </w:p>
     <w:p>
@@ -635,6 +635,85 @@
           <w:sz w:val="26"/>
           <w:szCs w:val="26"/>
         </w:rPr>
+        <w:t>Clone source code từ github về</w:t>
+      </w:r>
+    </w:p>
+    <w:p>
+      <w:pPr>
+        <w:pStyle w:val="ListParagraph"/>
+        <w:numPr>
+          <w:ilvl w:val="0"/>
+          <w:numId w:val="4"/>
+        </w:numPr>
+        <w:tabs>
+          <w:tab w:val="left" w:pos="709"/>
+        </w:tabs>
+        <w:spacing w:line="288" w:lineRule="auto"/>
+        <w:jc w:val="both"/>
+        <w:rPr>
+          <w:color w:val="000000"/>
+          <w:sz w:val="26"/>
+          <w:szCs w:val="26"/>
+        </w:rPr>
+      </w:pPr>
+      <w:r>
+        <w:rPr>
+          <w:color w:val="000000"/>
+          <w:sz w:val="26"/>
+          <w:szCs w:val="26"/>
+        </w:rPr>
+        <w:t>Vào thư mục chứ</w:t>
+      </w:r>
+      <w:r>
+        <w:rPr>
+          <w:color w:val="000000"/>
+          <w:sz w:val="26"/>
+          <w:szCs w:val="26"/>
+        </w:rPr>
+        <w:t>a</w:t>
+      </w:r>
+      <w:r>
+        <w:rPr>
+          <w:color w:val="000000"/>
+          <w:sz w:val="26"/>
+          <w:szCs w:val="26"/>
+        </w:rPr>
+        <w:t xml:space="preserve"> source code update vendor laravel bằng lệnh </w:t>
+      </w:r>
+      <w:r>
+        <w:rPr>
+          <w:i/>
+          <w:color w:val="000000"/>
+          <w:sz w:val="26"/>
+          <w:szCs w:val="26"/>
+        </w:rPr>
+        <w:t>composer update</w:t>
+      </w:r>
+    </w:p>
+    <w:p>
+      <w:pPr>
+        <w:pStyle w:val="ListParagraph"/>
+        <w:numPr>
+          <w:ilvl w:val="0"/>
+          <w:numId w:val="4"/>
+        </w:numPr>
+        <w:tabs>
+          <w:tab w:val="left" w:pos="709"/>
+        </w:tabs>
+        <w:spacing w:line="288" w:lineRule="auto"/>
+        <w:jc w:val="both"/>
+        <w:rPr>
+          <w:color w:val="000000"/>
+          <w:sz w:val="26"/>
+          <w:szCs w:val="26"/>
+        </w:rPr>
+      </w:pPr>
+      <w:r>
+        <w:rPr>
+          <w:color w:val="000000"/>
+          <w:sz w:val="26"/>
+          <w:szCs w:val="26"/>
+        </w:rPr>
         <w:t xml:space="preserve">Khi cài đặt xong: </w:t>
       </w:r>
     </w:p>
@@ -648,38 +727,62 @@
         <w:ind w:left="360"/>
         <w:jc w:val="both"/>
         <w:rPr>
-          <w:color w:val="0070C0"/>
-          <w:sz w:val="26"/>
-          <w:szCs w:val="26"/>
-        </w:rPr>
-      </w:pPr>
-      <w:r>
-        <w:rPr>
-          <w:color w:val="000000"/>
-          <w:sz w:val="26"/>
-          <w:szCs w:val="26"/>
-        </w:rPr>
-        <w:t xml:space="preserve">+ bật Xampp, nhập vào địa chỉ: </w:t>
-      </w:r>
-      <w:hyperlink r:id="rId12" w:history="1">
-        <w:r>
-          <w:rPr>
-            <w:rStyle w:val="Hyperlink"/>
-            <w:sz w:val="26"/>
-            <w:szCs w:val="26"/>
-          </w:rPr>
-          <w:t>http://localhost/phpmyadmin/</w:t>
-        </w:r>
-      </w:hyperlink>
+          <w:sz w:val="26"/>
+          <w:szCs w:val="26"/>
+        </w:rPr>
+      </w:pPr>
+      <w:r>
+        <w:rPr>
+          <w:sz w:val="26"/>
+          <w:szCs w:val="26"/>
+        </w:rPr>
+        <w:t xml:space="preserve">+ </w:t>
+      </w:r>
+      <w:r>
+        <w:rPr>
+          <w:sz w:val="26"/>
+          <w:szCs w:val="26"/>
+        </w:rPr>
+        <w:t>Vào mysql tạo csdl đăt tên qlpth và import file qlpth.sql</w:t>
+      </w:r>
+      <w:r>
+        <w:rPr>
+          <w:rFonts w:ascii="Helvetica" w:hAnsi="Helvetica" w:cs="Helvetica"/>
+          <w:color w:val="4B4F56"/>
+          <w:sz w:val="18"/>
+          <w:szCs w:val="18"/>
+          <w:shd w:val="clear" w:color="auto" w:fill="F1F0F0"/>
+        </w:rPr>
+        <w:t xml:space="preserve"> </w:t>
+      </w:r>
+      <w:r>
+        <w:rPr>
+          <w:sz w:val="26"/>
+          <w:szCs w:val="26"/>
+        </w:rPr>
+        <w:t>(</w:t>
+      </w:r>
+      <w:bookmarkStart w:id="0" w:name="_GoBack"/>
+      <w:bookmarkEnd w:id="0"/>
+      <w:r>
+        <w:rPr>
+          <w:sz w:val="26"/>
+          <w:szCs w:val="26"/>
+        </w:rPr>
+        <w:t>tìm file qlpth.sql trong thư mục Source)</w:t>
+      </w:r>
     </w:p>
     <w:p>
       <w:pPr>
         <w:pStyle w:val="ListParagraph"/>
+        <w:numPr>
+          <w:ilvl w:val="0"/>
+          <w:numId w:val="4"/>
+        </w:numPr>
         <w:tabs>
           <w:tab w:val="left" w:pos="709"/>
         </w:tabs>
         <w:spacing w:line="288" w:lineRule="auto"/>
-        <w:ind w:left="360"/>
         <w:jc w:val="both"/>
         <w:rPr>
           <w:sz w:val="26"/>
@@ -691,45 +794,7 @@
           <w:sz w:val="26"/>
           <w:szCs w:val="26"/>
         </w:rPr>
-        <w:t>+ tạo Database có tên là qlpth</w:t>
-      </w:r>
-    </w:p>
-    <w:p>
-      <w:pPr>
-        <w:pStyle w:val="ListParagraph"/>
-        <w:tabs>
-          <w:tab w:val="left" w:pos="709"/>
-        </w:tabs>
-        <w:spacing w:line="288" w:lineRule="auto"/>
-        <w:ind w:left="360"/>
-        <w:jc w:val="both"/>
-        <w:rPr>
-          <w:sz w:val="26"/>
-          <w:szCs w:val="26"/>
-        </w:rPr>
-      </w:pPr>
-      <w:r>
-        <w:rPr>
-          <w:sz w:val="26"/>
-          <w:szCs w:val="26"/>
-        </w:rPr>
-        <w:t xml:space="preserve">+ Chọn mục import </w:t>
-      </w:r>
-      <w:bookmarkStart w:id="0" w:name="_GoBack"/>
-      <w:bookmarkEnd w:id="0"/>
-      <w:r>
-        <w:rPr>
-          <w:sz w:val="26"/>
-          <w:szCs w:val="26"/>
-        </w:rPr>
-        <w:t xml:space="preserve">và tìm trong file </w:t>
-      </w:r>
-      <w:r>
-        <w:rPr>
-          <w:sz w:val="26"/>
-          <w:szCs w:val="26"/>
-        </w:rPr>
-        <w:t>tải về từ github, vào tìm file Source/qlpth.sql để chọn file import</w:t>
+        <w:t>Chạy thử phần mềm</w:t>
       </w:r>
     </w:p>
     <w:p/>

</xml_diff>